<commit_message>
Add dynamic asset VAPT table and vulnerability details with proper styling - fixed vulnerability box styling and step extraction
</commit_message>
<xml_diff>
--- a/Report-Generator-IP-main/Automation/backend/CSS Certin temp.docx
+++ b/Report-Generator-IP-main/Automation/backend/CSS Certin temp.docx
@@ -3172,75 +3172,6 @@
           </w:p>
         </w:tc>
       </w:tr>
-      <w:tr>
-        <w:tblPrEx>
-          <w:tblBorders>
-            <w:top w:val="single" w:color="000000" w:themeColor="text1" w:sz="4" w:space="0"/>
-            <w:left w:val="single" w:color="000000" w:themeColor="text1" w:sz="4" w:space="0"/>
-            <w:bottom w:val="single" w:color="000000" w:themeColor="text1" w:sz="4" w:space="0"/>
-            <w:right w:val="single" w:color="000000" w:themeColor="text1" w:sz="4" w:space="0"/>
-            <w:insideH w:val="single" w:color="000000" w:themeColor="text1" w:sz="4" w:space="0"/>
-            <w:insideV w:val="single" w:color="000000" w:themeColor="text1" w:sz="4" w:space="0"/>
-          </w:tblBorders>
-          <w:tblCellMar>
-            <w:top w:w="8" w:type="dxa"/>
-            <w:left w:w="0" w:type="dxa"/>
-            <w:bottom w:w="0" w:type="dxa"/>
-            <w:right w:w="52" w:type="dxa"/>
-          </w:tblCellMar>
-        </w:tblPrEx>
-        <w:trPr>
-          <w:trHeight w:val="360" w:hRule="atLeast"/>
-        </w:trPr>
-        <w:tc>
-          <w:tcPr>
-            <w:tcW w:w="3313" w:type="dxa"/>
-            <w:vAlign w:val="center"/>
-          </w:tcPr>
-          <w:p>
-            <w:pPr>
-              <w:spacing w:after="0"/>
-              <w:jc w:val="center"/>
-              <w:rPr>
-                <w:rFonts w:hint="default" w:ascii="Altone Trial" w:hAnsi="Altone Trial" w:cs="Altone Trial"/>
-                <w:lang w:val="en-IN"/>
-              </w:rPr>
-            </w:pPr>
-          </w:p>
-        </w:tc>
-        <w:tc>
-          <w:tcPr>
-            <w:tcW w:w="5484" w:type="dxa"/>
-            <w:vAlign w:val="center"/>
-          </w:tcPr>
-          <w:p>
-            <w:pPr>
-              <w:spacing w:after="0"/>
-              <w:jc w:val="center"/>
-              <w:rPr>
-                <w:rFonts w:hint="default" w:ascii="Altone Trial" w:hAnsi="Altone Trial" w:cs="Altone Trial"/>
-                <w:lang w:val="en-IN"/>
-              </w:rPr>
-            </w:pPr>
-          </w:p>
-        </w:tc>
-        <w:tc>
-          <w:tcPr>
-            <w:tcW w:w="4113" w:type="dxa"/>
-            <w:vAlign w:val="center"/>
-          </w:tcPr>
-          <w:p>
-            <w:pPr>
-              <w:spacing w:after="0"/>
-              <w:jc w:val="center"/>
-              <w:rPr>
-                <w:rFonts w:hint="default" w:ascii="Altone Trial" w:hAnsi="Altone Trial" w:cs="Altone Trial"/>
-                <w:lang w:val="en-IN"/>
-              </w:rPr>
-            </w:pPr>
-          </w:p>
-        </w:tc>
-      </w:tr>
     </w:tbl>
     <w:p>
       <w:pPr>
@@ -3651,91 +3582,6 @@
               </w:rPr>
               <w:t>{{dist.email}}{% endfor %}</w:t>
             </w:r>
-          </w:p>
-        </w:tc>
-      </w:tr>
-      <w:tr>
-        <w:tblPrEx>
-          <w:tblBorders>
-            <w:top w:val="single" w:color="000000" w:themeColor="text1" w:sz="4" w:space="0"/>
-            <w:left w:val="single" w:color="000000" w:themeColor="text1" w:sz="4" w:space="0"/>
-            <w:bottom w:val="single" w:color="000000" w:themeColor="text1" w:sz="4" w:space="0"/>
-            <w:right w:val="single" w:color="000000" w:themeColor="text1" w:sz="4" w:space="0"/>
-            <w:insideH w:val="single" w:color="000000" w:themeColor="text1" w:sz="4" w:space="0"/>
-            <w:insideV w:val="single" w:color="000000" w:themeColor="text1" w:sz="4" w:space="0"/>
-          </w:tblBorders>
-          <w:tblCellMar>
-            <w:top w:w="8" w:type="dxa"/>
-            <w:left w:w="108" w:type="dxa"/>
-            <w:bottom w:w="0" w:type="dxa"/>
-            <w:right w:w="115" w:type="dxa"/>
-          </w:tblCellMar>
-        </w:tblPrEx>
-        <w:trPr>
-          <w:trHeight w:val="360" w:hRule="atLeast"/>
-        </w:trPr>
-        <w:tc>
-          <w:tcPr>
-            <w:tcW w:w="3366" w:type="dxa"/>
-            <w:vAlign w:val="center"/>
-          </w:tcPr>
-          <w:p>
-            <w:pPr>
-              <w:spacing w:after="0"/>
-              <w:jc w:val="center"/>
-              <w:rPr>
-                <w:rFonts w:hint="default" w:ascii="Altone Trial" w:hAnsi="Altone Trial" w:cs="Altone Trial"/>
-                <w:lang w:val="en-IN"/>
-              </w:rPr>
-            </w:pPr>
-          </w:p>
-        </w:tc>
-        <w:tc>
-          <w:tcPr>
-            <w:tcW w:w="3425" w:type="dxa"/>
-            <w:vAlign w:val="center"/>
-          </w:tcPr>
-          <w:p>
-            <w:pPr>
-              <w:spacing w:after="0"/>
-              <w:jc w:val="center"/>
-              <w:rPr>
-                <w:rFonts w:hint="default" w:ascii="Altone Trial" w:hAnsi="Altone Trial" w:cs="Altone Trial"/>
-                <w:lang w:val="en-IN"/>
-              </w:rPr>
-            </w:pPr>
-          </w:p>
-        </w:tc>
-        <w:tc>
-          <w:tcPr>
-            <w:tcW w:w="3380" w:type="dxa"/>
-            <w:vAlign w:val="center"/>
-          </w:tcPr>
-          <w:p>
-            <w:pPr>
-              <w:spacing w:after="0"/>
-              <w:jc w:val="center"/>
-              <w:rPr>
-                <w:rFonts w:hint="default" w:ascii="Altone Trial" w:hAnsi="Altone Trial" w:cs="Altone Trial"/>
-                <w:lang w:val="en-IN"/>
-              </w:rPr>
-            </w:pPr>
-          </w:p>
-        </w:tc>
-        <w:tc>
-          <w:tcPr>
-            <w:tcW w:w="2675" w:type="dxa"/>
-            <w:vAlign w:val="center"/>
-          </w:tcPr>
-          <w:p>
-            <w:pPr>
-              <w:spacing w:after="0"/>
-              <w:jc w:val="center"/>
-              <w:rPr>
-                <w:rFonts w:hint="default" w:ascii="Altone Trial" w:hAnsi="Altone Trial" w:cs="Altone Trial"/>
-                <w:lang w:val="en-IN"/>
-              </w:rPr>
-            </w:pPr>
           </w:p>
         </w:tc>
       </w:tr>
@@ -5085,260 +4931,6 @@
           </w:p>
         </w:tc>
       </w:tr>
-      <w:tr>
-        <w:tblPrEx>
-          <w:tblBorders>
-            <w:top w:val="single" w:color="000000" w:themeColor="text1" w:sz="4" w:space="0"/>
-            <w:left w:val="single" w:color="000000" w:themeColor="text1" w:sz="4" w:space="0"/>
-            <w:bottom w:val="single" w:color="000000" w:themeColor="text1" w:sz="4" w:space="0"/>
-            <w:right w:val="single" w:color="000000" w:themeColor="text1" w:sz="4" w:space="0"/>
-            <w:insideH w:val="single" w:color="000000" w:themeColor="text1" w:sz="4" w:space="0"/>
-            <w:insideV w:val="single" w:color="000000" w:themeColor="text1" w:sz="4" w:space="0"/>
-          </w:tblBorders>
-          <w:tblCellMar>
-            <w:top w:w="7" w:type="dxa"/>
-            <w:left w:w="106" w:type="dxa"/>
-            <w:bottom w:w="0" w:type="dxa"/>
-            <w:right w:w="0" w:type="dxa"/>
-          </w:tblCellMar>
-        </w:tblPrEx>
-        <w:trPr>
-          <w:trHeight w:val="228" w:hRule="atLeast"/>
-        </w:trPr>
-        <w:tc>
-          <w:tcPr>
-            <w:tcW w:w="475" w:type="dxa"/>
-            <w:vAlign w:val="center"/>
-          </w:tcPr>
-          <w:p>
-            <w:pPr>
-              <w:spacing w:after="0" w:line="240" w:lineRule="auto"/>
-              <w:ind w:left="3"/>
-              <w:rPr>
-                <w:rFonts w:hint="default" w:ascii="Altone Trial" w:hAnsi="Altone Trial" w:cs="Altone Trial" w:eastAsiaTheme="minorEastAsia"/>
-                <w:sz w:val="22"/>
-                <w:szCs w:val="22"/>
-                <w:lang w:val="en-IN" w:eastAsia="en-IN"/>
-              </w:rPr>
-            </w:pPr>
-            <w:r>
-              <w:rPr>
-                <w:rFonts w:hint="default" w:ascii="Altone Trial" w:hAnsi="Altone Trial" w:eastAsia="Arial" w:cs="Altone Trial"/>
-                <w:sz w:val="22"/>
-                <w:szCs w:val="22"/>
-                <w:lang w:val="en-IN" w:eastAsia="en-IN"/>
-              </w:rPr>
-              <w:t xml:space="preserve"> </w:t>
-            </w:r>
-          </w:p>
-        </w:tc>
-        <w:tc>
-          <w:tcPr>
-            <w:tcW w:w="1378" w:type="dxa"/>
-            <w:vAlign w:val="center"/>
-          </w:tcPr>
-          <w:p>
-            <w:pPr>
-              <w:spacing w:after="0" w:line="240" w:lineRule="auto"/>
-              <w:ind w:left="2"/>
-              <w:rPr>
-                <w:rFonts w:hint="default" w:ascii="Altone Trial" w:hAnsi="Altone Trial" w:cs="Altone Trial" w:eastAsiaTheme="minorEastAsia"/>
-                <w:sz w:val="22"/>
-                <w:szCs w:val="22"/>
-                <w:lang w:val="en-IN" w:eastAsia="en-IN"/>
-              </w:rPr>
-            </w:pPr>
-          </w:p>
-        </w:tc>
-        <w:tc>
-          <w:tcPr>
-            <w:tcW w:w="1152" w:type="dxa"/>
-            <w:vAlign w:val="center"/>
-          </w:tcPr>
-          <w:p>
-            <w:pPr>
-              <w:spacing w:after="0" w:line="240" w:lineRule="auto"/>
-              <w:ind w:left="2"/>
-              <w:rPr>
-                <w:rFonts w:hint="default" w:ascii="Altone Trial" w:hAnsi="Altone Trial" w:cs="Altone Trial" w:eastAsiaTheme="minorEastAsia"/>
-                <w:sz w:val="22"/>
-                <w:szCs w:val="22"/>
-                <w:lang w:val="en-IN" w:eastAsia="en-IN"/>
-              </w:rPr>
-            </w:pPr>
-          </w:p>
-        </w:tc>
-        <w:tc>
-          <w:tcPr>
-            <w:tcW w:w="1022" w:type="dxa"/>
-            <w:vAlign w:val="center"/>
-          </w:tcPr>
-          <w:p>
-            <w:pPr>
-              <w:spacing w:after="0" w:line="240" w:lineRule="auto"/>
-              <w:ind w:left="2"/>
-              <w:rPr>
-                <w:rFonts w:hint="default" w:ascii="Altone Trial" w:hAnsi="Altone Trial" w:cs="Altone Trial" w:eastAsiaTheme="minorEastAsia"/>
-                <w:sz w:val="22"/>
-                <w:szCs w:val="22"/>
-                <w:lang w:val="en-IN" w:eastAsia="en-IN"/>
-              </w:rPr>
-            </w:pPr>
-            <w:r>
-              <w:rPr>
-                <w:rFonts w:hint="default" w:ascii="Altone Trial" w:hAnsi="Altone Trial" w:eastAsia="Arial" w:cs="Altone Trial"/>
-                <w:sz w:val="22"/>
-                <w:szCs w:val="22"/>
-                <w:lang w:val="en-IN" w:eastAsia="en-IN"/>
-              </w:rPr>
-              <w:t xml:space="preserve"> </w:t>
-            </w:r>
-          </w:p>
-        </w:tc>
-        <w:tc>
-          <w:tcPr>
-            <w:tcW w:w="1283" w:type="dxa"/>
-            <w:vAlign w:val="center"/>
-          </w:tcPr>
-          <w:p>
-            <w:pPr>
-              <w:spacing w:after="0" w:line="240" w:lineRule="auto"/>
-              <w:ind w:left="2"/>
-              <w:rPr>
-                <w:rFonts w:hint="default" w:ascii="Altone Trial" w:hAnsi="Altone Trial" w:cs="Altone Trial" w:eastAsiaTheme="minorEastAsia"/>
-                <w:sz w:val="22"/>
-                <w:szCs w:val="22"/>
-                <w:lang w:val="en-IN" w:eastAsia="en-IN"/>
-              </w:rPr>
-            </w:pPr>
-          </w:p>
-        </w:tc>
-        <w:tc>
-          <w:tcPr>
-            <w:tcW w:w="1170" w:type="dxa"/>
-            <w:vAlign w:val="center"/>
-          </w:tcPr>
-          <w:p>
-            <w:pPr>
-              <w:spacing w:after="0" w:line="240" w:lineRule="auto"/>
-              <w:rPr>
-                <w:rFonts w:hint="default" w:ascii="Altone Trial" w:hAnsi="Altone Trial" w:cs="Altone Trial" w:eastAsiaTheme="minorEastAsia"/>
-                <w:sz w:val="22"/>
-                <w:szCs w:val="22"/>
-                <w:lang w:val="en-IN" w:eastAsia="en-IN"/>
-              </w:rPr>
-            </w:pPr>
-            <w:r>
-              <w:rPr>
-                <w:rFonts w:hint="default" w:ascii="Altone Trial" w:hAnsi="Altone Trial" w:eastAsia="Arial" w:cs="Altone Trial"/>
-                <w:sz w:val="22"/>
-                <w:szCs w:val="22"/>
-                <w:lang w:val="en-IN" w:eastAsia="en-IN"/>
-              </w:rPr>
-              <w:t xml:space="preserve"> </w:t>
-            </w:r>
-          </w:p>
-        </w:tc>
-        <w:tc>
-          <w:tcPr>
-            <w:tcW w:w="990" w:type="dxa"/>
-            <w:vAlign w:val="center"/>
-          </w:tcPr>
-          <w:p>
-            <w:pPr>
-              <w:spacing w:after="0" w:line="240" w:lineRule="auto"/>
-              <w:ind w:left="2"/>
-              <w:rPr>
-                <w:rFonts w:hint="default" w:ascii="Altone Trial" w:hAnsi="Altone Trial" w:cs="Altone Trial" w:eastAsiaTheme="minorEastAsia"/>
-                <w:sz w:val="22"/>
-                <w:szCs w:val="22"/>
-                <w:lang w:val="en-IN" w:eastAsia="en-IN"/>
-              </w:rPr>
-            </w:pPr>
-            <w:r>
-              <w:rPr>
-                <w:rFonts w:hint="default" w:ascii="Altone Trial" w:hAnsi="Altone Trial" w:eastAsia="Arial" w:cs="Altone Trial"/>
-                <w:sz w:val="22"/>
-                <w:szCs w:val="22"/>
-                <w:lang w:val="en-IN" w:eastAsia="en-IN"/>
-              </w:rPr>
-              <w:t xml:space="preserve"> </w:t>
-            </w:r>
-          </w:p>
-        </w:tc>
-        <w:tc>
-          <w:tcPr>
-            <w:tcW w:w="1350" w:type="dxa"/>
-            <w:vAlign w:val="center"/>
-          </w:tcPr>
-          <w:p>
-            <w:pPr>
-              <w:spacing w:after="0" w:line="240" w:lineRule="auto"/>
-              <w:ind w:left="2"/>
-              <w:rPr>
-                <w:rFonts w:hint="default" w:ascii="Altone Trial" w:hAnsi="Altone Trial" w:cs="Altone Trial" w:eastAsiaTheme="minorEastAsia"/>
-                <w:sz w:val="22"/>
-                <w:szCs w:val="22"/>
-                <w:lang w:val="en-IN" w:eastAsia="en-IN"/>
-              </w:rPr>
-            </w:pPr>
-            <w:r>
-              <w:rPr>
-                <w:rFonts w:hint="default" w:ascii="Altone Trial" w:hAnsi="Altone Trial" w:eastAsia="Arial" w:cs="Altone Trial"/>
-                <w:sz w:val="22"/>
-                <w:szCs w:val="22"/>
-                <w:lang w:val="en-IN" w:eastAsia="en-IN"/>
-              </w:rPr>
-              <w:t xml:space="preserve"> </w:t>
-            </w:r>
-          </w:p>
-        </w:tc>
-        <w:tc>
-          <w:tcPr>
-            <w:tcW w:w="1080" w:type="dxa"/>
-            <w:vAlign w:val="center"/>
-          </w:tcPr>
-          <w:p>
-            <w:pPr>
-              <w:spacing w:after="0" w:line="240" w:lineRule="auto"/>
-              <w:ind w:left="2"/>
-              <w:rPr>
-                <w:rFonts w:hint="default" w:ascii="Altone Trial" w:hAnsi="Altone Trial" w:cs="Altone Trial" w:eastAsiaTheme="minorEastAsia"/>
-                <w:sz w:val="22"/>
-                <w:szCs w:val="22"/>
-                <w:lang w:val="en-IN" w:eastAsia="en-IN"/>
-              </w:rPr>
-            </w:pPr>
-            <w:r>
-              <w:rPr>
-                <w:rFonts w:hint="default" w:ascii="Altone Trial" w:hAnsi="Altone Trial" w:eastAsia="Arial" w:cs="Altone Trial"/>
-                <w:sz w:val="22"/>
-                <w:szCs w:val="22"/>
-                <w:lang w:val="en-IN" w:eastAsia="en-IN"/>
-              </w:rPr>
-              <w:t xml:space="preserve"> </w:t>
-            </w:r>
-          </w:p>
-        </w:tc>
-        <w:tc>
-          <w:tcPr>
-            <w:tcW w:w="2965" w:type="dxa"/>
-            <w:vAlign w:val="center"/>
-          </w:tcPr>
-          <w:p>
-            <w:pPr>
-              <w:spacing w:after="0" w:line="240" w:lineRule="auto"/>
-              <w:ind w:left="2"/>
-              <w:rPr>
-                <w:rFonts w:hint="default" w:ascii="Altone Trial" w:hAnsi="Altone Trial" w:cs="Altone Trial" w:eastAsiaTheme="minorEastAsia"/>
-                <w:sz w:val="22"/>
-                <w:szCs w:val="22"/>
-                <w:lang w:val="en-IN" w:eastAsia="en-IN"/>
-              </w:rPr>
-            </w:pPr>
-          </w:p>
-        </w:tc>
-      </w:tr>
     </w:tbl>
     <w:p>
       <w:pPr>
@@ -6021,124 +5613,6 @@
           </w:p>
         </w:tc>
       </w:tr>
-      <w:tr>
-        <w:tblPrEx>
-          <w:tblBorders>
-            <w:top w:val="single" w:color="000000" w:themeColor="text1" w:sz="4" w:space="0"/>
-            <w:left w:val="single" w:color="000000" w:themeColor="text1" w:sz="4" w:space="0"/>
-            <w:bottom w:val="single" w:color="000000" w:themeColor="text1" w:sz="4" w:space="0"/>
-            <w:right w:val="single" w:color="000000" w:themeColor="text1" w:sz="4" w:space="0"/>
-            <w:insideH w:val="single" w:color="000000" w:themeColor="text1" w:sz="4" w:space="0"/>
-            <w:insideV w:val="single" w:color="000000" w:themeColor="text1" w:sz="4" w:space="0"/>
-          </w:tblBorders>
-          <w:tblCellMar>
-            <w:top w:w="10" w:type="dxa"/>
-            <w:left w:w="108" w:type="dxa"/>
-            <w:bottom w:w="0" w:type="dxa"/>
-            <w:right w:w="30" w:type="dxa"/>
-          </w:tblCellMar>
-        </w:tblPrEx>
-        <w:trPr>
-          <w:trHeight w:val="309" w:hRule="atLeast"/>
-        </w:trPr>
-        <w:tc>
-          <w:tcPr>
-            <w:tcW w:w="920" w:type="dxa"/>
-            <w:vAlign w:val="center"/>
-          </w:tcPr>
-          <w:p>
-            <w:pPr>
-              <w:jc w:val="center"/>
-              <w:rPr>
-                <w:rFonts w:hint="default" w:ascii="Altone Trial" w:hAnsi="Altone Trial" w:cs="Altone Trial"/>
-                <w:lang w:val="en-IN"/>
-              </w:rPr>
-            </w:pPr>
-          </w:p>
-        </w:tc>
-        <w:tc>
-          <w:tcPr>
-            <w:tcW w:w="2437" w:type="dxa"/>
-            <w:vAlign w:val="center"/>
-          </w:tcPr>
-          <w:p>
-            <w:pPr>
-              <w:jc w:val="center"/>
-              <w:rPr>
-                <w:rFonts w:hint="default" w:ascii="Altone Trial" w:hAnsi="Altone Trial" w:cs="Altone Trial"/>
-                <w:lang w:val="en-IN"/>
-              </w:rPr>
-            </w:pPr>
-          </w:p>
-        </w:tc>
-        <w:tc>
-          <w:tcPr>
-            <w:tcW w:w="2358" w:type="dxa"/>
-            <w:vAlign w:val="center"/>
-          </w:tcPr>
-          <w:p>
-            <w:pPr>
-              <w:jc w:val="both"/>
-              <w:rPr>
-                <w:rFonts w:hint="default" w:ascii="Altone Trial" w:hAnsi="Altone Trial" w:cs="Altone Trial"/>
-                <w:lang w:val="en-IN"/>
-              </w:rPr>
-            </w:pPr>
-          </w:p>
-        </w:tc>
-        <w:tc>
-          <w:tcPr>
-            <w:tcW w:w="2664" w:type="dxa"/>
-            <w:vAlign w:val="center"/>
-          </w:tcPr>
-          <w:p>
-            <w:pPr>
-              <w:jc w:val="center"/>
-              <w:rPr>
-                <w:rFonts w:hint="default" w:ascii="Altone Trial" w:hAnsi="Altone Trial" w:cs="Altone Trial"/>
-                <w:lang w:val="en-IN"/>
-              </w:rPr>
-            </w:pPr>
-          </w:p>
-        </w:tc>
-        <w:tc>
-          <w:tcPr>
-            <w:tcW w:w="2549" w:type="dxa"/>
-            <w:vAlign w:val="center"/>
-          </w:tcPr>
-          <w:p>
-            <w:pPr>
-              <w:jc w:val="both"/>
-              <w:rPr>
-                <w:rFonts w:hint="default" w:ascii="Altone Trial" w:hAnsi="Altone Trial" w:cs="Altone Trial"/>
-                <w:lang w:val="en-IN"/>
-              </w:rPr>
-            </w:pPr>
-            <w:r>
-              <w:rPr>
-                <w:rFonts w:hint="default" w:ascii="Altone Trial" w:hAnsi="Altone Trial" w:cs="Altone Trial"/>
-                <w:lang w:val="en-IN"/>
-              </w:rPr>
-              <w:t>I</w:t>
-            </w:r>
-          </w:p>
-        </w:tc>
-        <w:tc>
-          <w:tcPr>
-            <w:tcW w:w="2688" w:type="dxa"/>
-            <w:vAlign w:val="center"/>
-          </w:tcPr>
-          <w:p>
-            <w:pPr>
-              <w:jc w:val="both"/>
-              <w:rPr>
-                <w:rFonts w:hint="default" w:ascii="Altone Trial" w:hAnsi="Altone Trial" w:cs="Altone Trial"/>
-                <w:lang w:val="en-IN"/>
-              </w:rPr>
-            </w:pPr>
-          </w:p>
-        </w:tc>
-      </w:tr>
     </w:tbl>
     <w:p>
       <w:pPr>
@@ -6223,7 +5697,7 @@
         </w:trPr>
         <w:tc>
           <w:tcPr>
-            <w:tcW w:w="3659" w:type="dxa"/>
+            <w:tcW w:w="3755" w:type="dxa"/>
             <w:tcBorders>
               <w:bottom w:val="single" w:color="7030A0" w:sz="4" w:space="0"/>
             </w:tcBorders>
@@ -6274,7 +5748,7 @@
         </w:tc>
         <w:tc>
           <w:tcPr>
-            <w:tcW w:w="9886" w:type="dxa"/>
+            <w:tcW w:w="10146" w:type="dxa"/>
             <w:tcBorders>
               <w:bottom w:val="single" w:color="7030A0" w:sz="4" w:space="0"/>
             </w:tcBorders>
@@ -6346,7 +5820,7 @@
         </w:trPr>
         <w:tc>
           <w:tcPr>
-            <w:tcW w:w="13545" w:type="dxa"/>
+            <w:tcW w:w="13901" w:type="dxa"/>
             <w:gridSpan w:val="2"/>
             <w:tcBorders>
               <w:top w:val="single" w:color="7030A0" w:sz="4" w:space="0"/>
@@ -6419,7 +5893,7 @@
         </w:trPr>
         <w:tc>
           <w:tcPr>
-            <w:tcW w:w="3659" w:type="dxa"/>
+            <w:tcW w:w="3755" w:type="dxa"/>
             <w:vAlign w:val="center"/>
           </w:tcPr>
           <w:p>
@@ -6449,7 +5923,7 @@
         </w:tc>
         <w:tc>
           <w:tcPr>
-            <w:tcW w:w="9886" w:type="dxa"/>
+            <w:tcW w:w="10146" w:type="dxa"/>
             <w:vAlign w:val="center"/>
           </w:tcPr>
           <w:p>
@@ -6475,183 +5949,6 @@
               </w:rPr>
               <w:t>{{activity.date}}{% endfor %}</w:t>
             </w:r>
-          </w:p>
-        </w:tc>
-      </w:tr>
-      <w:tr>
-        <w:tblPrEx>
-          <w:tblBorders>
-            <w:top w:val="single" w:color="auto" w:sz="4" w:space="0"/>
-            <w:left w:val="single" w:color="auto" w:sz="4" w:space="0"/>
-            <w:bottom w:val="single" w:color="auto" w:sz="4" w:space="0"/>
-            <w:right w:val="single" w:color="auto" w:sz="4" w:space="0"/>
-            <w:insideH w:val="single" w:color="auto" w:sz="4" w:space="0"/>
-            <w:insideV w:val="single" w:color="auto" w:sz="4" w:space="0"/>
-          </w:tblBorders>
-          <w:tblCellMar>
-            <w:top w:w="0" w:type="dxa"/>
-            <w:left w:w="108" w:type="dxa"/>
-            <w:bottom w:w="0" w:type="dxa"/>
-            <w:right w:w="108" w:type="dxa"/>
-          </w:tblCellMar>
-        </w:tblPrEx>
-        <w:trPr>
-          <w:trHeight w:val="360" w:hRule="atLeast"/>
-        </w:trPr>
-        <w:tc>
-          <w:tcPr>
-            <w:tcW w:w="3659" w:type="dxa"/>
-            <w:vAlign w:val="center"/>
-          </w:tcPr>
-          <w:p>
-            <w:pPr>
-              <w:spacing w:after="0" w:line="240" w:lineRule="auto"/>
-              <w:rPr>
-                <w:rFonts w:hint="default" w:ascii="Altone Trial" w:hAnsi="Altone Trial" w:eastAsia="Calibri" w:cs="Altone Trial"/>
-                <w:kern w:val="0"/>
-                <w:sz w:val="22"/>
-                <w:szCs w:val="22"/>
-                <w:lang w:val="en-IN" w:eastAsia="en-IN"/>
-                <w14:ligatures w14:val="none"/>
-              </w:rPr>
-            </w:pPr>
-          </w:p>
-        </w:tc>
-        <w:tc>
-          <w:tcPr>
-            <w:tcW w:w="9886" w:type="dxa"/>
-            <w:vAlign w:val="center"/>
-          </w:tcPr>
-          <w:p>
-            <w:pPr>
-              <w:spacing w:after="0" w:line="240" w:lineRule="auto"/>
-              <w:rPr>
-                <w:rFonts w:hint="default" w:ascii="Altone Trial" w:hAnsi="Altone Trial" w:eastAsia="Calibri" w:cs="Altone Trial"/>
-                <w:kern w:val="0"/>
-                <w:sz w:val="22"/>
-                <w:szCs w:val="22"/>
-                <w:lang w:val="en-IN" w:eastAsia="en-IN"/>
-                <w14:ligatures w14:val="none"/>
-              </w:rPr>
-            </w:pPr>
-          </w:p>
-        </w:tc>
-      </w:tr>
-      <w:tr>
-        <w:tblPrEx>
-          <w:tblBorders>
-            <w:top w:val="single" w:color="auto" w:sz="4" w:space="0"/>
-            <w:left w:val="single" w:color="auto" w:sz="4" w:space="0"/>
-            <w:bottom w:val="single" w:color="auto" w:sz="4" w:space="0"/>
-            <w:right w:val="single" w:color="auto" w:sz="4" w:space="0"/>
-            <w:insideH w:val="single" w:color="auto" w:sz="4" w:space="0"/>
-            <w:insideV w:val="single" w:color="auto" w:sz="4" w:space="0"/>
-          </w:tblBorders>
-          <w:tblCellMar>
-            <w:top w:w="0" w:type="dxa"/>
-            <w:left w:w="108" w:type="dxa"/>
-            <w:bottom w:w="0" w:type="dxa"/>
-            <w:right w:w="108" w:type="dxa"/>
-          </w:tblCellMar>
-        </w:tblPrEx>
-        <w:trPr>
-          <w:trHeight w:val="360" w:hRule="atLeast"/>
-        </w:trPr>
-        <w:tc>
-          <w:tcPr>
-            <w:tcW w:w="3659" w:type="dxa"/>
-            <w:vAlign w:val="center"/>
-          </w:tcPr>
-          <w:p>
-            <w:pPr>
-              <w:spacing w:after="0" w:line="240" w:lineRule="auto"/>
-              <w:rPr>
-                <w:rFonts w:hint="default" w:ascii="Altone Trial" w:hAnsi="Altone Trial" w:eastAsia="Calibri" w:cs="Altone Trial"/>
-                <w:kern w:val="0"/>
-                <w:sz w:val="22"/>
-                <w:szCs w:val="22"/>
-                <w:lang w:val="en-IN" w:eastAsia="en-IN"/>
-                <w14:ligatures w14:val="none"/>
-              </w:rPr>
-            </w:pPr>
-          </w:p>
-        </w:tc>
-        <w:tc>
-          <w:tcPr>
-            <w:tcW w:w="9886" w:type="dxa"/>
-            <w:vAlign w:val="center"/>
-          </w:tcPr>
-          <w:p>
-            <w:pPr>
-              <w:spacing w:after="0" w:line="240" w:lineRule="auto"/>
-              <w:rPr>
-                <w:rFonts w:hint="default" w:ascii="Altone Trial" w:hAnsi="Altone Trial" w:eastAsia="Calibri" w:cs="Altone Trial"/>
-                <w:kern w:val="0"/>
-                <w:sz w:val="22"/>
-                <w:szCs w:val="22"/>
-                <w:lang w:val="en-IN" w:eastAsia="en-IN"/>
-                <w14:ligatures w14:val="none"/>
-              </w:rPr>
-            </w:pPr>
-          </w:p>
-        </w:tc>
-      </w:tr>
-      <w:tr>
-        <w:tblPrEx>
-          <w:tblBorders>
-            <w:top w:val="single" w:color="auto" w:sz="4" w:space="0"/>
-            <w:left w:val="single" w:color="auto" w:sz="4" w:space="0"/>
-            <w:bottom w:val="single" w:color="auto" w:sz="4" w:space="0"/>
-            <w:right w:val="single" w:color="auto" w:sz="4" w:space="0"/>
-            <w:insideH w:val="single" w:color="auto" w:sz="4" w:space="0"/>
-            <w:insideV w:val="single" w:color="auto" w:sz="4" w:space="0"/>
-          </w:tblBorders>
-          <w:tblCellMar>
-            <w:top w:w="0" w:type="dxa"/>
-            <w:left w:w="108" w:type="dxa"/>
-            <w:bottom w:w="0" w:type="dxa"/>
-            <w:right w:w="108" w:type="dxa"/>
-          </w:tblCellMar>
-        </w:tblPrEx>
-        <w:trPr>
-          <w:trHeight w:val="360" w:hRule="atLeast"/>
-        </w:trPr>
-        <w:tc>
-          <w:tcPr>
-            <w:tcW w:w="3659" w:type="dxa"/>
-            <w:vAlign w:val="center"/>
-          </w:tcPr>
-          <w:p>
-            <w:pPr>
-              <w:spacing w:after="0" w:line="240" w:lineRule="auto"/>
-              <w:rPr>
-                <w:rFonts w:hint="default" w:ascii="Altone Trial" w:hAnsi="Altone Trial" w:eastAsia="Calibri" w:cs="Altone Trial"/>
-                <w:kern w:val="0"/>
-                <w:sz w:val="22"/>
-                <w:szCs w:val="22"/>
-                <w:lang w:val="en-IN" w:eastAsia="en-IN"/>
-                <w14:ligatures w14:val="none"/>
-              </w:rPr>
-            </w:pPr>
-          </w:p>
-        </w:tc>
-        <w:tc>
-          <w:tcPr>
-            <w:tcW w:w="9886" w:type="dxa"/>
-            <w:vAlign w:val="center"/>
-          </w:tcPr>
-          <w:p>
-            <w:pPr>
-              <w:spacing w:after="0" w:line="240" w:lineRule="auto"/>
-              <w:rPr>
-                <w:rFonts w:hint="default" w:ascii="Altone Trial" w:hAnsi="Altone Trial" w:eastAsia="Calibri" w:cs="Altone Trial"/>
-                <w:kern w:val="0"/>
-                <w:sz w:val="22"/>
-                <w:szCs w:val="22"/>
-                <w:lang w:val="en-IN" w:eastAsia="en-IN"/>
-                <w14:ligatures w14:val="none"/>
-              </w:rPr>
-            </w:pPr>
           </w:p>
         </w:tc>
       </w:tr>
@@ -6799,7 +6096,7 @@
         </w:trPr>
         <w:tc>
           <w:tcPr>
-            <w:tcW w:w="1120" w:type="dxa"/>
+            <w:tcW w:w="1529" w:type="dxa"/>
             <w:tcBorders>
               <w:bottom w:val="single" w:color="7030A0" w:sz="4" w:space="0"/>
             </w:tcBorders>
@@ -6846,7 +6143,7 @@
         </w:tc>
         <w:tc>
           <w:tcPr>
-            <w:tcW w:w="4057" w:type="dxa"/>
+            <w:tcW w:w="3924" w:type="dxa"/>
             <w:tcBorders>
               <w:bottom w:val="single" w:color="7030A0" w:sz="4" w:space="0"/>
             </w:tcBorders>
@@ -6893,7 +6190,7 @@
         </w:tc>
         <w:tc>
           <w:tcPr>
-            <w:tcW w:w="4473" w:type="dxa"/>
+            <w:tcW w:w="4306" w:type="dxa"/>
             <w:tcBorders>
               <w:bottom w:val="single" w:color="7030A0" w:sz="4" w:space="0"/>
             </w:tcBorders>
@@ -6940,7 +6237,7 @@
         </w:tc>
         <w:tc>
           <w:tcPr>
-            <w:tcW w:w="3954" w:type="dxa"/>
+            <w:tcW w:w="3845" w:type="dxa"/>
             <w:tcBorders>
               <w:bottom w:val="single" w:color="7030A0" w:sz="4" w:space="0"/>
             </w:tcBorders>
@@ -7077,7 +6374,7 @@
         </w:trPr>
         <w:tc>
           <w:tcPr>
-            <w:tcW w:w="1120" w:type="dxa"/>
+            <w:tcW w:w="1529" w:type="dxa"/>
             <w:vAlign w:val="center"/>
           </w:tcPr>
           <w:p>
@@ -7099,7 +6396,7 @@
         </w:tc>
         <w:tc>
           <w:tcPr>
-            <w:tcW w:w="4057" w:type="dxa"/>
+            <w:tcW w:w="3924" w:type="dxa"/>
             <w:vAlign w:val="center"/>
           </w:tcPr>
           <w:p>
@@ -7121,7 +6418,7 @@
         </w:tc>
         <w:tc>
           <w:tcPr>
-            <w:tcW w:w="4473" w:type="dxa"/>
+            <w:tcW w:w="4306" w:type="dxa"/>
             <w:vAlign w:val="center"/>
           </w:tcPr>
           <w:p>
@@ -7150,7 +6447,7 @@
         </w:tc>
         <w:tc>
           <w:tcPr>
-            <w:tcW w:w="3954" w:type="dxa"/>
+            <w:tcW w:w="3845" w:type="dxa"/>
             <w:vAlign w:val="center"/>
           </w:tcPr>
           <w:p>
@@ -7174,115 +6471,6 @@
                 <w:lang w:val="en-IN"/>
               </w:rPr>
               <w:t>{{tool.type}}{% endfor %}</w:t>
-            </w:r>
-          </w:p>
-        </w:tc>
-      </w:tr>
-      <w:tr>
-        <w:tblPrEx>
-          <w:tblBorders>
-            <w:top w:val="single" w:color="auto" w:sz="4" w:space="0"/>
-            <w:left w:val="single" w:color="auto" w:sz="4" w:space="0"/>
-            <w:bottom w:val="single" w:color="auto" w:sz="4" w:space="0"/>
-            <w:right w:val="single" w:color="auto" w:sz="4" w:space="0"/>
-            <w:insideH w:val="single" w:color="auto" w:sz="4" w:space="0"/>
-            <w:insideV w:val="single" w:color="auto" w:sz="4" w:space="0"/>
-          </w:tblBorders>
-          <w:tblCellMar>
-            <w:top w:w="8" w:type="dxa"/>
-            <w:left w:w="146" w:type="dxa"/>
-            <w:bottom w:w="0" w:type="dxa"/>
-            <w:right w:w="15" w:type="dxa"/>
-          </w:tblCellMar>
-        </w:tblPrEx>
-        <w:trPr>
-          <w:trHeight w:val="360" w:hRule="atLeast"/>
-        </w:trPr>
-        <w:tc>
-          <w:tcPr>
-            <w:tcW w:w="1120" w:type="dxa"/>
-            <w:vAlign w:val="center"/>
-          </w:tcPr>
-          <w:p>
-            <w:pPr>
-              <w:spacing w:after="0"/>
-              <w:rPr>
-                <w:rFonts w:hint="default" w:ascii="Altone Trial" w:hAnsi="Altone Trial" w:cs="Altone Trial"/>
-                <w:lang w:val="en-IN"/>
-              </w:rPr>
-            </w:pPr>
-            <w:r>
-              <w:rPr>
-                <w:rFonts w:hint="default" w:ascii="Altone Trial" w:hAnsi="Altone Trial" w:cs="Altone Trial"/>
-                <w:lang w:val="en-IN"/>
-              </w:rPr>
-              <w:t xml:space="preserve"> </w:t>
-            </w:r>
-          </w:p>
-        </w:tc>
-        <w:tc>
-          <w:tcPr>
-            <w:tcW w:w="4057" w:type="dxa"/>
-            <w:vAlign w:val="center"/>
-          </w:tcPr>
-          <w:p>
-            <w:pPr>
-              <w:spacing w:after="0"/>
-              <w:rPr>
-                <w:rFonts w:hint="default" w:ascii="Altone Trial" w:hAnsi="Altone Trial" w:cs="Altone Trial"/>
-                <w:lang w:val="en-IN"/>
-              </w:rPr>
-            </w:pPr>
-            <w:r>
-              <w:rPr>
-                <w:rFonts w:hint="default" w:ascii="Altone Trial" w:hAnsi="Altone Trial" w:cs="Altone Trial"/>
-                <w:lang w:val="en-IN"/>
-              </w:rPr>
-              <w:t xml:space="preserve"> </w:t>
-            </w:r>
-          </w:p>
-        </w:tc>
-        <w:tc>
-          <w:tcPr>
-            <w:tcW w:w="4473" w:type="dxa"/>
-            <w:vAlign w:val="center"/>
-          </w:tcPr>
-          <w:p>
-            <w:pPr>
-              <w:spacing w:after="0"/>
-              <w:rPr>
-                <w:rFonts w:hint="default" w:ascii="Altone Trial" w:hAnsi="Altone Trial" w:cs="Altone Trial"/>
-                <w:lang w:val="en-IN"/>
-              </w:rPr>
-            </w:pPr>
-            <w:r>
-              <w:rPr>
-                <w:rFonts w:hint="default" w:ascii="Altone Trial" w:hAnsi="Altone Trial" w:cs="Altone Trial"/>
-                <w:lang w:val="en-IN"/>
-              </w:rPr>
-              <w:t xml:space="preserve"> </w:t>
-            </w:r>
-          </w:p>
-        </w:tc>
-        <w:tc>
-          <w:tcPr>
-            <w:tcW w:w="3954" w:type="dxa"/>
-            <w:vAlign w:val="center"/>
-          </w:tcPr>
-          <w:p>
-            <w:pPr>
-              <w:spacing w:after="0"/>
-              <w:rPr>
-                <w:rFonts w:hint="default" w:ascii="Altone Trial" w:hAnsi="Altone Trial" w:cs="Altone Trial"/>
-                <w:lang w:val="en-IN"/>
-              </w:rPr>
-            </w:pPr>
-            <w:r>
-              <w:rPr>
-                <w:rFonts w:hint="default" w:ascii="Altone Trial" w:hAnsi="Altone Trial" w:cs="Altone Trial"/>
-                <w:lang w:val="en-IN"/>
-              </w:rPr>
-              <w:t xml:space="preserve"> </w:t>
             </w:r>
           </w:p>
         </w:tc>
@@ -7294,6 +6482,12 @@
       </w:pPr>
       <w:bookmarkStart w:id="12" w:name="_Toc199256599"/>
       <w:bookmarkStart w:id="13" w:name="_Toc208422479"/>
+    </w:p>
+    <w:p/>
+    <w:p>
+      <w:pPr>
+        <w:pStyle w:val="2"/>
+      </w:pPr>
       <w:r>
         <w:t>Risk Level &amp; Description</w:t>
       </w:r>
@@ -8485,8 +7679,6 @@
           <w:szCs w:val="24"/>
         </w:rPr>
       </w:pPr>
-      <w:bookmarkStart w:id="16" w:name="_GoBack"/>
-      <w:bookmarkEnd w:id="16"/>
     </w:p>
     <w:p>
       <w:pPr>
@@ -8675,16 +7867,8 @@
           <w:szCs w:val="72"/>
         </w:rPr>
       </w:pPr>
-      <w:r>
-        <w:rPr>
-          <w:rFonts w:cstheme="minorHAnsi"/>
-          <w:b/>
-          <w:bCs/>
-          <w:sz w:val="72"/>
-          <w:szCs w:val="72"/>
-        </w:rPr>
-        <w:t>End of report</w:t>
-      </w:r>
+      <w:bookmarkStart w:id="16" w:name="_GoBack"/>
+      <w:bookmarkEnd w:id="16"/>
     </w:p>
     <w:sectPr>
       <w:headerReference r:id="rId5" w:type="default"/>
@@ -10261,7 +9445,7 @@
                   <a:bodyPr rot="0" spcFirstLastPara="1" vertOverflow="ellipsis" vert="horz" wrap="square" lIns="38100" tIns="19050" rIns="38100" bIns="19050" anchor="ctr" anchorCtr="1"/>
                   <a:lstStyle/>
                   <a:p>
-                    <a:fld id="{a8172270-a524-4356-be0a-a432a2d6369e}" type="VALUE">
+                    <a:fld id="{8a760043-2e6d-44ed-be52-b55ad0621ef0}" type="VALUE">
                       <a:t>[VALUE]</a:t>
                     </a:fld>
                   </a:p>
@@ -10422,7 +9606,7 @@
                   <a:bodyPr rot="0" spcFirstLastPara="1" vertOverflow="ellipsis" vert="horz" wrap="square" lIns="38100" tIns="19050" rIns="38100" bIns="19050" anchor="ctr" anchorCtr="1"/>
                   <a:lstStyle/>
                   <a:p>
-                    <a:fld id="{17fa6415-76b4-4d96-9088-fb118cbe80e5}" type="VALUE">
+                    <a:fld id="{7f3c326d-a130-49ef-90fb-530979f36973}" type="VALUE">
                       <a:t>[VALUE]</a:t>
                     </a:fld>
                   </a:p>

</xml_diff>